<commit_message>
:memo: Update req doc.
</commit_message>
<xml_diff>
--- a/doc/api.docx
+++ b/doc/api.docx
@@ -483,18 +483,27 @@
       <w:pPr>
         <w:rPr>
           <w:b/>
-        </w:rPr>
-      </w:pPr>
-      <w:r>
-        <w:rPr>
-          <w:b/>
-        </w:rPr>
-        <w:t>2.新增/修改 活动接口</w:t>
-      </w:r>
-      <w:r>
-        <w:rPr>
-          <w:rFonts w:hint="eastAsia"/>
-          <w:b/>
+          <w:color w:val="FFFFFF" w:themeColor="background1"/>
+        </w:rPr>
+      </w:pPr>
+      <w:r>
+        <w:rPr>
+          <w:b/>
+        </w:rPr>
+        <w:t>2.</w:t>
+      </w:r>
+      <w:r>
+        <w:rPr>
+          <w:b/>
+          <w:color w:val="FFFFFF" w:themeColor="background1"/>
+        </w:rPr>
+        <w:t>新增/修改 活动接口</w:t>
+      </w:r>
+      <w:r>
+        <w:rPr>
+          <w:rFonts w:hint="eastAsia"/>
+          <w:b/>
+          <w:color w:val="FFFFFF" w:themeColor="background1"/>
         </w:rPr>
         <w:t xml:space="preserve"> </w:t>
       </w:r>
@@ -503,11 +512,13 @@
       <w:pPr>
         <w:rPr>
           <w:b/>
-        </w:rPr>
-      </w:pPr>
-      <w:r>
-        <w:rPr>
-          <w:b/>
+          <w:color w:val="FFFFFF" w:themeColor="background1"/>
+        </w:rPr>
+      </w:pPr>
+      <w:r>
+        <w:rPr>
+          <w:b/>
+          <w:color w:val="FFFFFF" w:themeColor="background1"/>
         </w:rPr>
         <w:t xml:space="preserve">    </w:t>
       </w:r>
@@ -515,12 +526,14 @@
         <w:rPr>
           <w:rFonts w:hint="eastAsia"/>
           <w:b/>
+          <w:color w:val="FFFFFF" w:themeColor="background1"/>
         </w:rPr>
         <w:t>输入：发起群组Id，发起者i</w:t>
       </w:r>
       <w:r>
         <w:rPr>
           <w:b/>
+          <w:color w:val="FFFFFF" w:themeColor="background1"/>
         </w:rPr>
         <w:t>d</w:t>
       </w:r>
@@ -528,8 +541,19 @@
         <w:rPr>
           <w:rFonts w:hint="eastAsia"/>
           <w:b/>
-        </w:rPr>
-        <w:t>，名称，描述，活动时间，截止时间，图片1，图片2， 图片3，图片4，图片5，图片6，是否展示给全网，删除状态</w:t>
+          <w:color w:val="FFFFFF" w:themeColor="background1"/>
+        </w:rPr>
+        <w:t>，名称，描述，活动时间，截止时间，图片1，图片2， 图片3，图片4，</w:t>
+      </w:r>
+      <w:bookmarkStart w:id="2" w:name="_GoBack"/>
+      <w:bookmarkEnd w:id="2"/>
+      <w:r>
+        <w:rPr>
+          <w:rFonts w:hint="eastAsia"/>
+          <w:b/>
+          <w:color w:val="FFFFFF" w:themeColor="background1"/>
+        </w:rPr>
+        <w:t>图片5，图片6，是否展示给全网，删除状态</w:t>
       </w:r>
     </w:p>
     <w:p>
@@ -718,8 +742,6 @@
         </w:rPr>
         <w:t xml:space="preserve"> 用户id</w:t>
       </w:r>
-      <w:bookmarkStart w:id="2" w:name="_GoBack"/>
-      <w:bookmarkEnd w:id="2"/>
     </w:p>
     <w:p/>
     <w:p/>

</xml_diff>

<commit_message>
:memo: Update finished reqs.
</commit_message>
<xml_diff>
--- a/doc/api.docx
+++ b/doc/api.docx
@@ -767,23 +767,31 @@
         <w:rPr>
           <w:b/>
         </w:rPr>
-        <w:t>4.一键通知所有活动参与人员</w:t>
-      </w:r>
-      <w:r>
-        <w:rPr>
-          <w:rFonts w:hint="eastAsia"/>
-          <w:b/>
-        </w:rPr>
-        <w:t xml:space="preserve"> 用户</w:t>
+        <w:t>4.</w:t>
+      </w:r>
+      <w:r>
+        <w:rPr>
+          <w:b/>
+          <w:color w:val="E7E6E6" w:themeColor="background2"/>
+        </w:rPr>
+        <w:t>一键通知所有活</w:t>
       </w:r>
       <w:bookmarkStart w:id="2" w:name="_GoBack"/>
       <w:bookmarkEnd w:id="2"/>
       <w:r>
         <w:rPr>
-          <w:rFonts w:hint="eastAsia"/>
-          <w:b/>
-        </w:rPr>
-        <w:t>id</w:t>
+          <w:b/>
+          <w:color w:val="E7E6E6" w:themeColor="background2"/>
+        </w:rPr>
+        <w:t>动参与人员</w:t>
+      </w:r>
+      <w:r>
+        <w:rPr>
+          <w:rFonts w:hint="eastAsia"/>
+          <w:b/>
+          <w:color w:val="E7E6E6" w:themeColor="background2"/>
+        </w:rPr>
+        <w:t xml:space="preserve"> 用户id</w:t>
       </w:r>
     </w:p>
     <w:p/>

</xml_diff>

<commit_message>
:memo: Update req file.
</commit_message>
<xml_diff>
--- a/doc/api.docx
+++ b/doc/api.docx
@@ -967,24 +967,15 @@
         </w:numPr>
         <w:ind w:firstLineChars="0"/>
         <w:rPr>
-          <w:color w:val="FF0000"/>
-        </w:rPr>
-      </w:pPr>
-      <w:r>
-        <w:rPr>
-          <w:rFonts w:hint="eastAsia"/>
-          <w:color w:val="FF0000"/>
-        </w:rPr>
-        <w:t>基于活动的搜</w:t>
-      </w:r>
-      <w:bookmarkStart w:id="2" w:name="_GoBack"/>
-      <w:bookmarkEnd w:id="2"/>
-      <w:r>
-        <w:rPr>
-          <w:rFonts w:hint="eastAsia"/>
-          <w:color w:val="FF0000"/>
-        </w:rPr>
-        <w:t>索</w:t>
+          <w:color w:val="E7E6E6" w:themeColor="background2"/>
+        </w:rPr>
+      </w:pPr>
+      <w:r>
+        <w:rPr>
+          <w:rFonts w:hint="eastAsia"/>
+          <w:color w:val="E7E6E6" w:themeColor="background2"/>
+        </w:rPr>
+        <w:t>基于活动的搜索</w:t>
       </w:r>
     </w:p>
     <w:p>
@@ -996,16 +987,18 @@
         </w:numPr>
         <w:ind w:firstLineChars="0"/>
         <w:rPr>
-          <w:color w:val="FF0000"/>
-        </w:rPr>
-      </w:pPr>
-      <w:r>
-        <w:rPr>
-          <w:rFonts w:hint="eastAsia"/>
-          <w:color w:val="FF0000"/>
+          <w:color w:val="E7E6E6" w:themeColor="background2"/>
+        </w:rPr>
+      </w:pPr>
+      <w:r>
+        <w:rPr>
+          <w:rFonts w:hint="eastAsia"/>
+          <w:color w:val="E7E6E6" w:themeColor="background2"/>
         </w:rPr>
         <w:t>基于圈子名字的搜索</w:t>
       </w:r>
+      <w:bookmarkStart w:id="2" w:name="_GoBack"/>
+      <w:bookmarkEnd w:id="2"/>
     </w:p>
     <w:sectPr>
       <w:pgSz w:w="11906" w:h="16838"/>

</xml_diff>